<commit_message>
update index.html with research progress
</commit_message>
<xml_diff>
--- a/assets/files/John Chu Resume Student Researcher.docx
+++ b/assets/files/John Chu Resume Student Researcher.docx
@@ -1255,27 +1255,6 @@
               <w:t>:</w:t>
             </w:r>
           </w:p>
-          <w:p>
-            <w:pPr>
-              <w:pStyle w:val="TechHeader"/>
-              <w:spacing w:before="0"/>
-              <w:ind w:left="-108"/>
-              <w:jc w:val="both"/>
-              <w:rPr>
-                <w:rFonts w:ascii="Cambria" w:hAnsi="Cambria"/>
-                <w:sz w:val="22"/>
-                <w:szCs w:val="22"/>
-              </w:rPr>
-            </w:pPr>
-            <w:r>
-              <w:rPr>
-                <w:rFonts w:ascii="Cambria" w:hAnsi="Cambria"/>
-                <w:sz w:val="22"/>
-                <w:szCs w:val="22"/>
-              </w:rPr>
-              <w:t xml:space="preserve">Area of Interest: </w:t>
-            </w:r>
-          </w:p>
         </w:tc>
         <w:tc>
           <w:tcPr>
@@ -1353,7 +1332,23 @@
                 <w:sz w:val="22"/>
                 <w:szCs w:val="22"/>
               </w:rPr>
-              <w:t>PyTorch</w:t>
+              <w:t>Py</w:t>
+            </w:r>
+            <w:r>
+              <w:rPr>
+                <w:rFonts w:ascii="Cambria" w:hAnsi="Cambria"/>
+                <w:sz w:val="22"/>
+                <w:szCs w:val="22"/>
+              </w:rPr>
+              <w:t>t</w:t>
+            </w:r>
+            <w:r>
+              <w:rPr>
+                <w:rFonts w:ascii="Cambria" w:hAnsi="Cambria"/>
+                <w:sz w:val="22"/>
+                <w:szCs w:val="22"/>
+              </w:rPr>
+              <w:t>orch</w:t>
             </w:r>
             <w:proofErr w:type="spellEnd"/>
             <w:r>
@@ -1389,26 +1384,6 @@
               <w:t>, Transformers, Docker</w:t>
             </w:r>
           </w:p>
-          <w:p>
-            <w:pPr>
-              <w:pStyle w:val="TechInfo"/>
-              <w:spacing w:before="0"/>
-              <w:jc w:val="both"/>
-              <w:rPr>
-                <w:rFonts w:ascii="Cambria" w:hAnsi="Cambria"/>
-                <w:sz w:val="22"/>
-                <w:szCs w:val="22"/>
-              </w:rPr>
-            </w:pPr>
-            <w:r>
-              <w:rPr>
-                <w:rFonts w:ascii="Cambria" w:hAnsi="Cambria"/>
-                <w:sz w:val="22"/>
-                <w:szCs w:val="22"/>
-              </w:rPr>
-              <w:t xml:space="preserve">Machine Learning, Cloud Computation, software engineering, </w:t>
-            </w:r>
-          </w:p>
         </w:tc>
       </w:tr>
     </w:tbl>
@@ -1989,6 +1964,7 @@
           <w:szCs w:val="22"/>
         </w:rPr>
       </w:pPr>
+      <w:bookmarkStart w:id="1" w:name="_GoBack"/>
       <w:r>
         <w:rPr>
           <w:rFonts w:ascii="Cambria" w:hAnsi="Cambria"/>
@@ -2046,6 +2022,7 @@
         <w:t>.</w:t>
       </w:r>
     </w:p>
+    <w:bookmarkEnd w:id="1"/>
     <w:p>
       <w:pPr>
         <w:pStyle w:val="JDAccomplishment"/>
@@ -2333,54 +2310,62 @@
           <w:szCs w:val="22"/>
         </w:rPr>
       </w:pPr>
-      <w:r>
-        <w:rPr>
-          <w:rFonts w:ascii="Cambria" w:hAnsi="Cambria"/>
-          <w:sz w:val="22"/>
-          <w:szCs w:val="22"/>
-        </w:rPr>
-        <w:t>A</w:t>
-      </w:r>
-      <w:r>
-        <w:rPr>
-          <w:rFonts w:ascii="Cambria" w:hAnsi="Cambria"/>
-          <w:sz w:val="22"/>
-          <w:szCs w:val="22"/>
-        </w:rPr>
-        <w:t xml:space="preserve">utomated Program for Dickinson </w:t>
-      </w:r>
-      <w:r>
-        <w:rPr>
-          <w:rFonts w:ascii="Cambria" w:hAnsi="Cambria"/>
-          <w:sz w:val="22"/>
-          <w:szCs w:val="22"/>
-        </w:rPr>
-        <w:t>First Year Seminar</w:t>
-      </w:r>
-      <w:r>
-        <w:rPr>
-          <w:rFonts w:ascii="Cambria" w:hAnsi="Cambria"/>
-          <w:sz w:val="22"/>
-          <w:szCs w:val="22"/>
-        </w:rPr>
-        <w:t xml:space="preserve"> </w:t>
-      </w:r>
-      <w:r>
-        <w:rPr>
-          <w:rFonts w:ascii="Cambria" w:hAnsi="Cambria"/>
-          <w:sz w:val="22"/>
-          <w:szCs w:val="22"/>
-        </w:rPr>
-        <w:t>(FYS)</w:t>
-      </w:r>
-      <w:r>
-        <w:rPr>
-          <w:rFonts w:ascii="Cambria" w:hAnsi="Cambria"/>
-          <w:sz w:val="22"/>
-          <w:szCs w:val="22"/>
-        </w:rPr>
-        <w:t xml:space="preserve"> Assignment</w:t>
-      </w:r>
+      <w:hyperlink r:id="rId20" w:history="1">
+        <w:r>
+          <w:rPr>
+            <w:rStyle w:val="Hyperlink"/>
+            <w:rFonts w:ascii="Cambria" w:hAnsi="Cambria"/>
+            <w:sz w:val="22"/>
+            <w:szCs w:val="22"/>
+          </w:rPr>
+          <w:t>A</w:t>
+        </w:r>
+        <w:r>
+          <w:rPr>
+            <w:rStyle w:val="Hyperlink"/>
+            <w:rFonts w:ascii="Cambria" w:hAnsi="Cambria"/>
+            <w:sz w:val="22"/>
+            <w:szCs w:val="22"/>
+          </w:rPr>
+          <w:t xml:space="preserve">utomated Program for Dickinson </w:t>
+        </w:r>
+        <w:r>
+          <w:rPr>
+            <w:rStyle w:val="Hyperlink"/>
+            <w:rFonts w:ascii="Cambria" w:hAnsi="Cambria"/>
+            <w:sz w:val="22"/>
+            <w:szCs w:val="22"/>
+          </w:rPr>
+          <w:t>First Year Seminar</w:t>
+        </w:r>
+        <w:r>
+          <w:rPr>
+            <w:rStyle w:val="Hyperlink"/>
+            <w:rFonts w:ascii="Cambria" w:hAnsi="Cambria"/>
+            <w:sz w:val="22"/>
+            <w:szCs w:val="22"/>
+          </w:rPr>
+          <w:t xml:space="preserve"> </w:t>
+        </w:r>
+        <w:r>
+          <w:rPr>
+            <w:rStyle w:val="Hyperlink"/>
+            <w:rFonts w:ascii="Cambria" w:hAnsi="Cambria"/>
+            <w:sz w:val="22"/>
+            <w:szCs w:val="22"/>
+          </w:rPr>
+          <w:t>(FYS)</w:t>
+        </w:r>
+        <w:r>
+          <w:rPr>
+            <w:rStyle w:val="Hyperlink"/>
+            <w:rFonts w:ascii="Cambria" w:hAnsi="Cambria"/>
+            <w:sz w:val="22"/>
+            <w:szCs w:val="22"/>
+          </w:rPr>
+          <w:t xml:space="preserve"> Assignment</w:t>
+        </w:r>
+      </w:hyperlink>
       <w:r>
         <w:tab/>
       </w:r>
@@ -2451,17 +2436,7 @@
           <w:sz w:val="22"/>
           <w:szCs w:val="22"/>
         </w:rPr>
-        <w:t xml:space="preserve">program </w:t>
-      </w:r>
-      <w:bookmarkStart w:id="1" w:name="_GoBack"/>
-      <w:bookmarkEnd w:id="1"/>
-      <w:r>
-        <w:rPr>
-          <w:rFonts w:ascii="Cambria" w:hAnsi="Cambria"/>
-          <w:sz w:val="22"/>
-          <w:szCs w:val="22"/>
-        </w:rPr>
-        <w:t xml:space="preserve">with </w:t>
+        <w:t xml:space="preserve">program with </w:t>
       </w:r>
       <w:proofErr w:type="spellStart"/>
       <w:r>
@@ -2577,7 +2552,15 @@
           <w:sz w:val="22"/>
           <w:szCs w:val="22"/>
         </w:rPr>
-        <w:t>Accomplished to balance</w:t>
+        <w:t xml:space="preserve">Accomplished </w:t>
+      </w:r>
+      <w:r>
+        <w:rPr>
+          <w:rFonts w:ascii="Cambria" w:hAnsi="Cambria"/>
+          <w:sz w:val="22"/>
+          <w:szCs w:val="22"/>
+        </w:rPr>
+        <w:t>balancing</w:t>
       </w:r>
       <w:r>
         <w:rPr>
@@ -2719,7 +2702,7 @@
         </w:rPr>
         <w:t>[</w:t>
       </w:r>
-      <w:hyperlink r:id="rId20" w:history="1">
+      <w:hyperlink r:id="rId21" w:history="1">
         <w:r>
           <w:rPr>
             <w:rStyle w:val="Hyperlink"/>
@@ -2778,7 +2761,23 @@
           <w:sz w:val="22"/>
           <w:szCs w:val="22"/>
         </w:rPr>
-        <w:t xml:space="preserve">that estimates the infection rate of COVID-19 by scanning 740 CT Scans of </w:t>
+        <w:t xml:space="preserve">that estimates the infection rate of COVID-19 by scanning 740 CT </w:t>
+      </w:r>
+      <w:r>
+        <w:rPr>
+          <w:rFonts w:ascii="Cambria" w:hAnsi="Cambria"/>
+          <w:sz w:val="22"/>
+          <w:szCs w:val="22"/>
+        </w:rPr>
+        <w:t>s</w:t>
+      </w:r>
+      <w:r>
+        <w:rPr>
+          <w:rFonts w:ascii="Cambria" w:hAnsi="Cambria"/>
+          <w:sz w:val="22"/>
+          <w:szCs w:val="22"/>
+        </w:rPr>
+        <w:t xml:space="preserve">cans of </w:t>
       </w:r>
       <w:r>
         <w:rPr>
@@ -2848,7 +2847,23 @@
           <w:sz w:val="22"/>
           <w:szCs w:val="22"/>
         </w:rPr>
-        <w:t xml:space="preserve"> deep learning library.</w:t>
+        <w:t xml:space="preserve"> </w:t>
+      </w:r>
+      <w:r>
+        <w:rPr>
+          <w:rFonts w:ascii="Cambria" w:hAnsi="Cambria"/>
+          <w:sz w:val="22"/>
+          <w:szCs w:val="22"/>
+        </w:rPr>
+        <w:t>Depp L</w:t>
+      </w:r>
+      <w:r>
+        <w:rPr>
+          <w:rFonts w:ascii="Cambria" w:hAnsi="Cambria"/>
+          <w:sz w:val="22"/>
+          <w:szCs w:val="22"/>
+        </w:rPr>
+        <w:t>earning library.</w:t>
       </w:r>
     </w:p>
     <w:p>
@@ -2897,7 +2912,7 @@
         </w:rPr>
         <w:t xml:space="preserve"> [</w:t>
       </w:r>
-      <w:hyperlink r:id="rId21" w:history="1">
+      <w:hyperlink r:id="rId22" w:history="1">
         <w:r>
           <w:rPr>
             <w:rStyle w:val="Hyperlink"/>
@@ -3143,7 +3158,7 @@
         </w:rPr>
         <w:t>[</w:t>
       </w:r>
-      <w:hyperlink r:id="rId22" w:history="1">
+      <w:hyperlink r:id="rId23" w:history="1">
         <w:r>
           <w:rPr>
             <w:rStyle w:val="Hyperlink"/>
@@ -3317,7 +3332,7 @@
         </w:rPr>
         <w:t xml:space="preserve"> [</w:t>
       </w:r>
-      <w:hyperlink r:id="rId23" w:history="1">
+      <w:hyperlink r:id="rId24" w:history="1">
         <w:r>
           <w:rPr>
             <w:rStyle w:val="Hyperlink"/>
@@ -9167,7 +9182,7 @@
 </file>
 
 <file path=customXml/itemProps1.xml><?xml version="1.0" encoding="utf-8"?>
-<ds:datastoreItem xmlns:ds="http://schemas.openxmlformats.org/officeDocument/2006/customXml" ds:itemID="{F5F87DEE-D295-4B6D-8810-4570BB7D2D0C}">
+<ds:datastoreItem xmlns:ds="http://schemas.openxmlformats.org/officeDocument/2006/customXml" ds:itemID="{11394514-9F31-4741-A50D-D8622EC99027}">
   <ds:schemaRefs>
     <ds:schemaRef ds:uri="http://schemas.openxmlformats.org/officeDocument/2006/bibliography"/>
   </ds:schemaRefs>

</xml_diff>